<commit_message>
added Els' articles to the spreadsheet
</commit_message>
<xml_diff>
--- a/documentation/RV_coding_instructions.docx
+++ b/documentation/RV_coding_instructions.docx
@@ -1924,6 +1924,20 @@
         </w:rPr>
         <w:t>ded</w:t>
       </w:r>
+      <w:r>
+        <w:rPr>
+          <w:b/>
+        </w:rPr>
+        <w:t xml:space="preserve">.  </w:t>
+      </w:r>
+      <w:bookmarkStart w:id="1" w:name="_GoBack"/>
+      <w:bookmarkEnd w:id="1"/>
+      <w:r>
+        <w:t xml:space="preserve">another </w:t>
+      </w:r>
+      <w:r>
+        <w:t>term is “remove”.</w:t>
+      </w:r>
     </w:p>
     <w:p>
       <w:pPr>
@@ -2150,8 +2164,6 @@
         </w:rPr>
         <w:t>. articles beginning with a given letter)</w:t>
       </w:r>
-      <w:bookmarkStart w:id="1" w:name="_GoBack"/>
-      <w:bookmarkEnd w:id="1"/>
     </w:p>
     <w:p>
       <w:pPr>

</xml_diff>

<commit_message>
added Excel +1 copying issue as a warning in the instructions
</commit_message>
<xml_diff>
--- a/documentation/RV_coding_instructions.docx
+++ b/documentation/RV_coding_instructions.docx
@@ -1,6 +1,6 @@
 
 <file path=word/document.xml><?xml version="1.0" encoding="utf-8"?>
-<w:document xmlns:wpc="http://schemas.microsoft.com/office/word/2010/wordprocessingCanvas" xmlns:cx="http://schemas.microsoft.com/office/drawing/2014/chartex" xmlns:cx1="http://schemas.microsoft.com/office/drawing/2015/9/8/chartex" xmlns:cx2="http://schemas.microsoft.com/office/drawing/2015/10/21/chartex" xmlns:cx3="http://schemas.microsoft.com/office/drawing/2016/5/9/chartex" xmlns:cx4="http://schemas.microsoft.com/office/drawing/2016/5/10/chartex" xmlns:cx5="http://schemas.microsoft.com/office/drawing/2016/5/11/chartex" xmlns:cx6="http://schemas.microsoft.com/office/drawing/2016/5/12/chartex" xmlns:cx7="http://schemas.microsoft.com/office/drawing/2016/5/13/chartex" xmlns:cx8="http://schemas.microsoft.com/office/drawing/2016/5/14/chartex" xmlns:mc="http://schemas.openxmlformats.org/markup-compatibility/2006" xmlns:aink="http://schemas.microsoft.com/office/drawing/2016/ink" xmlns:am3d="http://schemas.microsoft.com/office/drawing/2017/model3d" xmlns:o="urn:schemas-microsoft-com:office:office" xmlns:r="http://schemas.openxmlformats.org/officeDocument/2006/relationships" xmlns:m="http://schemas.openxmlformats.org/officeDocument/2006/math" xmlns:v="urn:schemas-microsoft-com:vml" xmlns:wp14="http://schemas.microsoft.com/office/word/2010/wordprocessingDrawing" xmlns:wp="http://schemas.openxmlformats.org/drawingml/2006/wordprocessingDrawing" xmlns:w10="urn:schemas-microsoft-com:office:word" xmlns:w="http://schemas.openxmlformats.org/wordprocessingml/2006/main" xmlns:w14="http://schemas.microsoft.com/office/word/2010/wordml" xmlns:w15="http://schemas.microsoft.com/office/word/2012/wordml" xmlns:w16cid="http://schemas.microsoft.com/office/word/2016/wordml/cid" xmlns:w16se="http://schemas.microsoft.com/office/word/2015/wordml/symex" xmlns:wpg="http://schemas.microsoft.com/office/word/2010/wordprocessingGroup" xmlns:wpi="http://schemas.microsoft.com/office/word/2010/wordprocessingInk" xmlns:wne="http://schemas.microsoft.com/office/word/2006/wordml" xmlns:wps="http://schemas.microsoft.com/office/word/2010/wordprocessingShape" mc:Ignorable="w14 w15 w16se w16cid wp14">
+<w:document xmlns:wpc="http://schemas.microsoft.com/office/word/2010/wordprocessingCanvas" xmlns:mc="http://schemas.openxmlformats.org/markup-compatibility/2006" xmlns:o="urn:schemas-microsoft-com:office:office" xmlns:r="http://schemas.openxmlformats.org/officeDocument/2006/relationships" xmlns:m="http://schemas.openxmlformats.org/officeDocument/2006/math" xmlns:v="urn:schemas-microsoft-com:vml" xmlns:wp14="http://schemas.microsoft.com/office/word/2010/wordprocessingDrawing" xmlns:wp="http://schemas.openxmlformats.org/drawingml/2006/wordprocessingDrawing" xmlns:w10="urn:schemas-microsoft-com:office:word" xmlns:w="http://schemas.openxmlformats.org/wordprocessingml/2006/main" xmlns:w14="http://schemas.microsoft.com/office/word/2010/wordml" xmlns:w15="http://schemas.microsoft.com/office/word/2012/wordml" xmlns:wpg="http://schemas.microsoft.com/office/word/2010/wordprocessingGroup" xmlns:wpi="http://schemas.microsoft.com/office/word/2010/wordprocessingInk" xmlns:wne="http://schemas.microsoft.com/office/word/2006/wordml" xmlns:wps="http://schemas.microsoft.com/office/word/2010/wordprocessingShape" mc:Ignorable="w14 w15 wp14">
   <w:body>
     <w:p>
       <w:pPr>
@@ -92,14 +92,12 @@
         </w:rPr>
         <w:t>Any non-empirical article (e.g. opinion pieces, theoretical papers, review articles</w:t>
       </w:r>
-      <w:ins w:id="0" w:author="Microsoft Office User" w:date="2019-03-06T09:05:00Z">
-        <w:r>
-          <w:rPr>
-            <w:lang w:val="en-US"/>
-          </w:rPr>
-          <w:t>, meta-analyses</w:t>
-        </w:r>
-      </w:ins>
+      <w:r>
+        <w:rPr>
+          <w:lang w:val="en-US"/>
+        </w:rPr>
+        <w:t>, meta-analyses</w:t>
+      </w:r>
       <w:r>
         <w:rPr>
           <w:lang w:val="en-US"/>
@@ -122,21 +120,7 @@
         <w:rPr>
           <w:lang w:val="en-US"/>
         </w:rPr>
-        <w:t xml:space="preserve">Methodological </w:t>
-      </w:r>
-      <w:proofErr w:type="spellStart"/>
-      <w:r>
-        <w:rPr>
-          <w:lang w:val="en-US"/>
-        </w:rPr>
-        <w:t>reanalyses</w:t>
-      </w:r>
-      <w:proofErr w:type="spellEnd"/>
-      <w:r>
-        <w:rPr>
-          <w:lang w:val="en-US"/>
-        </w:rPr>
-        <w:t xml:space="preserve"> of existing data (e.g. using Connectome data to validate a novel procedure). </w:t>
+        <w:t xml:space="preserve">Methodological reanalyses of existing data (e.g. using Connectome data to validate a novel procedure). </w:t>
       </w:r>
     </w:p>
     <w:p>
@@ -1617,6 +1601,87 @@
     <w:p>
       <w:pPr>
         <w:rPr>
+          <w:lang w:val="en-US"/>
+        </w:rPr>
+      </w:pPr>
+    </w:p>
+    <w:p>
+      <w:pPr>
+        <w:pStyle w:val="Heading2"/>
+        <w:rPr>
+          <w:lang w:val="en-US"/>
+        </w:rPr>
+      </w:pPr>
+      <w:r>
+        <w:rPr>
+          <w:lang w:val="en-US"/>
+        </w:rPr>
+        <w:t>OBS!!! Coding problems to watch out for</w:t>
+      </w:r>
+    </w:p>
+    <w:p>
+      <w:pPr>
+        <w:pStyle w:val="ListParagraph"/>
+        <w:numPr>
+          <w:ilvl w:val="0"/>
+          <w:numId w:val="4"/>
+        </w:numPr>
+        <w:rPr>
+          <w:lang w:val="en-US"/>
+        </w:rPr>
+      </w:pPr>
+      <w:r>
+        <w:rPr>
+          <w:lang w:val="en-US"/>
+        </w:rPr>
+        <w:t xml:space="preserve">If you are coding the table in Excel, take great care when copying a row by dragging cells (e.g. if you want to code a second study from the same article). </w:t>
+      </w:r>
+      <w:r>
+        <w:rPr>
+          <w:b/>
+          <w:color w:val="FF0000"/>
+          <w:lang w:val="en-US"/>
+        </w:rPr>
+        <w:t xml:space="preserve">For any cell value that ends in a number, EXCEL MAY ADD +1 TO THE NUMBER. </w:t>
+      </w:r>
+      <w:r>
+        <w:rPr>
+          <w:lang w:val="en-US"/>
+        </w:rPr>
+        <w:t>For example, if you copy the DOI “10.103/nature.201” by dragging the corner of the cell, Excel may change the DOI to “</w:t>
+      </w:r>
+      <w:r>
+        <w:rPr>
+          <w:lang w:val="en-US"/>
+        </w:rPr>
+        <w:t>10.103/nature.</w:t>
+      </w:r>
+      <w:r>
+        <w:rPr>
+          <w:lang w:val="en-US"/>
+        </w:rPr>
+        <w:t>20</w:t>
+      </w:r>
+      <w:r>
+        <w:rPr>
+          <w:color w:val="FF0000"/>
+          <w:u w:val="single"/>
+          <w:lang w:val="en-US"/>
+        </w:rPr>
+        <w:t>2</w:t>
+      </w:r>
+      <w:r>
+        <w:rPr>
+          <w:lang w:val="en-US"/>
+        </w:rPr>
+        <w:t>” in the row below. This will break the DOI.</w:t>
+      </w:r>
+      <w:bookmarkStart w:id="0" w:name="_GoBack"/>
+      <w:bookmarkEnd w:id="0"/>
+    </w:p>
+    <w:p>
+      <w:pPr>
+        <w:rPr>
           <w:rFonts w:asciiTheme="majorHAnsi" w:eastAsiaTheme="majorEastAsia" w:hAnsiTheme="majorHAnsi" w:cstheme="majorBidi"/>
           <w:color w:val="2E74B5" w:themeColor="accent1" w:themeShade="BF"/>
           <w:sz w:val="26"/>
@@ -1638,57 +1703,33 @@
           <w:lang w:val="nb-NO"/>
         </w:rPr>
       </w:pPr>
-      <w:proofErr w:type="spellStart"/>
       <w:r>
         <w:rPr>
           <w:lang w:val="nb-NO"/>
         </w:rPr>
         <w:lastRenderedPageBreak/>
-        <w:t>Dataset</w:t>
-      </w:r>
-      <w:proofErr w:type="spellEnd"/>
-      <w:r>
+        <w:t>Dataset B</w:t>
+      </w:r>
+    </w:p>
+    <w:p>
+      <w:pPr>
+        <w:pStyle w:val="Heading2"/>
         <w:rPr>
           <w:lang w:val="nb-NO"/>
         </w:rPr>
-        <w:t xml:space="preserve"> B</w:t>
-      </w:r>
-    </w:p>
-    <w:p>
-      <w:pPr>
-        <w:pStyle w:val="Heading2"/>
+      </w:pPr>
+      <w:r>
         <w:rPr>
           <w:lang w:val="nb-NO"/>
         </w:rPr>
-      </w:pPr>
+        <w:t xml:space="preserve">Variables to code for </w:t>
+      </w:r>
       <w:r>
         <w:rPr>
           <w:lang w:val="nb-NO"/>
         </w:rPr>
-        <w:t xml:space="preserve">Variables to </w:t>
-      </w:r>
-      <w:proofErr w:type="spellStart"/>
-      <w:r>
-        <w:rPr>
-          <w:lang w:val="nb-NO"/>
-        </w:rPr>
-        <w:t>code</w:t>
-      </w:r>
-      <w:proofErr w:type="spellEnd"/>
-      <w:r>
-        <w:rPr>
-          <w:lang w:val="nb-NO"/>
-        </w:rPr>
-        <w:t xml:space="preserve"> for </w:t>
-      </w:r>
-      <w:proofErr w:type="spellStart"/>
-      <w:r>
-        <w:rPr>
-          <w:lang w:val="nb-NO"/>
-        </w:rPr>
         <w:t>dataset</w:t>
       </w:r>
-      <w:proofErr w:type="spellEnd"/>
       <w:r>
         <w:rPr>
           <w:lang w:val="nb-NO"/>
@@ -2051,8 +2092,6 @@
         </w:rPr>
         <w:t xml:space="preserve"> </w:t>
       </w:r>
-      <w:bookmarkStart w:id="1" w:name="_GoBack"/>
-      <w:bookmarkEnd w:id="1"/>
       <w:r>
         <w:rPr>
           <w:lang w:val="en-US"/>
@@ -2123,7 +2162,7 @@
 </file>
 
 <file path=word/numbering.xml><?xml version="1.0" encoding="utf-8"?>
-<w:numbering xmlns:wpc="http://schemas.microsoft.com/office/word/2010/wordprocessingCanvas" xmlns:cx="http://schemas.microsoft.com/office/drawing/2014/chartex" xmlns:cx1="http://schemas.microsoft.com/office/drawing/2015/9/8/chartex" xmlns:cx2="http://schemas.microsoft.com/office/drawing/2015/10/21/chartex" xmlns:cx3="http://schemas.microsoft.com/office/drawing/2016/5/9/chartex" xmlns:cx4="http://schemas.microsoft.com/office/drawing/2016/5/10/chartex" xmlns:cx5="http://schemas.microsoft.com/office/drawing/2016/5/11/chartex" xmlns:cx6="http://schemas.microsoft.com/office/drawing/2016/5/12/chartex" xmlns:cx7="http://schemas.microsoft.com/office/drawing/2016/5/13/chartex" xmlns:cx8="http://schemas.microsoft.com/office/drawing/2016/5/14/chartex" xmlns:mc="http://schemas.openxmlformats.org/markup-compatibility/2006" xmlns:aink="http://schemas.microsoft.com/office/drawing/2016/ink" xmlns:am3d="http://schemas.microsoft.com/office/drawing/2017/model3d" xmlns:o="urn:schemas-microsoft-com:office:office" xmlns:r="http://schemas.openxmlformats.org/officeDocument/2006/relationships" xmlns:m="http://schemas.openxmlformats.org/officeDocument/2006/math" xmlns:v="urn:schemas-microsoft-com:vml" xmlns:wp14="http://schemas.microsoft.com/office/word/2010/wordprocessingDrawing" xmlns:wp="http://schemas.openxmlformats.org/drawingml/2006/wordprocessingDrawing" xmlns:w10="urn:schemas-microsoft-com:office:word" xmlns:w="http://schemas.openxmlformats.org/wordprocessingml/2006/main" xmlns:w14="http://schemas.microsoft.com/office/word/2010/wordml" xmlns:w15="http://schemas.microsoft.com/office/word/2012/wordml" xmlns:w16cid="http://schemas.microsoft.com/office/word/2016/wordml/cid" xmlns:w16se="http://schemas.microsoft.com/office/word/2015/wordml/symex" xmlns:wpg="http://schemas.microsoft.com/office/word/2010/wordprocessingGroup" xmlns:wpi="http://schemas.microsoft.com/office/word/2010/wordprocessingInk" xmlns:wne="http://schemas.microsoft.com/office/word/2006/wordml" xmlns:wps="http://schemas.microsoft.com/office/word/2010/wordprocessingShape" mc:Ignorable="w14 w15 w16se w16cid wp14">
+<w:numbering xmlns:wpc="http://schemas.microsoft.com/office/word/2010/wordprocessingCanvas" xmlns:mc="http://schemas.openxmlformats.org/markup-compatibility/2006" xmlns:o="urn:schemas-microsoft-com:office:office" xmlns:r="http://schemas.openxmlformats.org/officeDocument/2006/relationships" xmlns:m="http://schemas.openxmlformats.org/officeDocument/2006/math" xmlns:v="urn:schemas-microsoft-com:vml" xmlns:wp14="http://schemas.microsoft.com/office/word/2010/wordprocessingDrawing" xmlns:wp="http://schemas.openxmlformats.org/drawingml/2006/wordprocessingDrawing" xmlns:w10="urn:schemas-microsoft-com:office:word" xmlns:w="http://schemas.openxmlformats.org/wordprocessingml/2006/main" xmlns:w14="http://schemas.microsoft.com/office/word/2010/wordml" xmlns:w15="http://schemas.microsoft.com/office/word/2012/wordml" xmlns:wpg="http://schemas.microsoft.com/office/word/2010/wordprocessingGroup" xmlns:wpi="http://schemas.microsoft.com/office/word/2010/wordprocessingInk" xmlns:wne="http://schemas.microsoft.com/office/word/2006/wordml" xmlns:wps="http://schemas.microsoft.com/office/word/2010/wordprocessingShape" mc:Ignorable="w14 w15 wp14">
   <w:abstractNum w:abstractNumId="0" w15:restartNumberingAfterBreak="0">
     <w:nsid w:val="15E47410"/>
     <w:multiLevelType w:val="hybridMultilevel"/>
@@ -2769,16 +2808,8 @@
 </w:numbering>
 </file>
 
-<file path=word/people.xml><?xml version="1.0" encoding="utf-8"?>
-<w15:people xmlns:wpc="http://schemas.microsoft.com/office/word/2010/wordprocessingCanvas" xmlns:cx="http://schemas.microsoft.com/office/drawing/2014/chartex" xmlns:cx1="http://schemas.microsoft.com/office/drawing/2015/9/8/chartex" xmlns:cx2="http://schemas.microsoft.com/office/drawing/2015/10/21/chartex" xmlns:cx3="http://schemas.microsoft.com/office/drawing/2016/5/9/chartex" xmlns:cx4="http://schemas.microsoft.com/office/drawing/2016/5/10/chartex" xmlns:cx5="http://schemas.microsoft.com/office/drawing/2016/5/11/chartex" xmlns:cx6="http://schemas.microsoft.com/office/drawing/2016/5/12/chartex" xmlns:cx7="http://schemas.microsoft.com/office/drawing/2016/5/13/chartex" xmlns:cx8="http://schemas.microsoft.com/office/drawing/2016/5/14/chartex" xmlns:mc="http://schemas.openxmlformats.org/markup-compatibility/2006" xmlns:aink="http://schemas.microsoft.com/office/drawing/2016/ink" xmlns:am3d="http://schemas.microsoft.com/office/drawing/2017/model3d" xmlns:o="urn:schemas-microsoft-com:office:office" xmlns:r="http://schemas.openxmlformats.org/officeDocument/2006/relationships" xmlns:m="http://schemas.openxmlformats.org/officeDocument/2006/math" xmlns:v="urn:schemas-microsoft-com:vml" xmlns:wp14="http://schemas.microsoft.com/office/word/2010/wordprocessingDrawing" xmlns:wp="http://schemas.openxmlformats.org/drawingml/2006/wordprocessingDrawing" xmlns:w10="urn:schemas-microsoft-com:office:word" xmlns:w="http://schemas.openxmlformats.org/wordprocessingml/2006/main" xmlns:w14="http://schemas.microsoft.com/office/word/2010/wordml" xmlns:w15="http://schemas.microsoft.com/office/word/2012/wordml" xmlns:w16cid="http://schemas.microsoft.com/office/word/2016/wordml/cid" xmlns:w16se="http://schemas.microsoft.com/office/word/2015/wordml/symex" xmlns:wpg="http://schemas.microsoft.com/office/word/2010/wordprocessingGroup" xmlns:wpi="http://schemas.microsoft.com/office/word/2010/wordprocessingInk" xmlns:wne="http://schemas.microsoft.com/office/word/2006/wordml" xmlns:wps="http://schemas.microsoft.com/office/word/2010/wordprocessingShape" mc:Ignorable="w14 w15 w16se w16cid wp14">
-  <w15:person w15:author="Microsoft Office User">
-    <w15:presenceInfo w15:providerId="None" w15:userId="Microsoft Office User"/>
-  </w15:person>
-</w15:people>
-</file>
-
 <file path=word/styles.xml><?xml version="1.0" encoding="utf-8"?>
-<w:styles xmlns:mc="http://schemas.openxmlformats.org/markup-compatibility/2006" xmlns:r="http://schemas.openxmlformats.org/officeDocument/2006/relationships" xmlns:w="http://schemas.openxmlformats.org/wordprocessingml/2006/main" xmlns:w14="http://schemas.microsoft.com/office/word/2010/wordml" xmlns:w15="http://schemas.microsoft.com/office/word/2012/wordml" xmlns:w16cid="http://schemas.microsoft.com/office/word/2016/wordml/cid" xmlns:w16se="http://schemas.microsoft.com/office/word/2015/wordml/symex" mc:Ignorable="w14 w15 w16se w16cid">
+<w:styles xmlns:mc="http://schemas.openxmlformats.org/markup-compatibility/2006" xmlns:r="http://schemas.openxmlformats.org/officeDocument/2006/relationships" xmlns:w="http://schemas.openxmlformats.org/wordprocessingml/2006/main" xmlns:w14="http://schemas.microsoft.com/office/word/2010/wordml" xmlns:w15="http://schemas.microsoft.com/office/word/2012/wordml" mc:Ignorable="w14 w15">
   <w:docDefaults>
     <w:rPrDefault>
       <w:rPr>
@@ -2794,7 +2825,7 @@
       </w:pPr>
     </w:pPrDefault>
   </w:docDefaults>
-  <w:latentStyles w:defLockedState="0" w:defUIPriority="99" w:defSemiHidden="0" w:defUnhideWhenUsed="0" w:defQFormat="0" w:count="375">
+  <w:latentStyles w:defLockedState="0" w:defUIPriority="99" w:defSemiHidden="0" w:defUnhideWhenUsed="0" w:defQFormat="0" w:count="371">
     <w:lsdException w:name="Normal" w:uiPriority="0" w:qFormat="1"/>
     <w:lsdException w:name="heading 1" w:uiPriority="9" w:qFormat="1"/>
     <w:lsdException w:name="heading 2" w:semiHidden="1" w:uiPriority="9" w:unhideWhenUsed="1" w:qFormat="1"/>
@@ -2900,6 +2931,7 @@
     <w:lsdException w:name="HTML Sample" w:semiHidden="1" w:unhideWhenUsed="1"/>
     <w:lsdException w:name="HTML Typewriter" w:semiHidden="1" w:unhideWhenUsed="1"/>
     <w:lsdException w:name="HTML Variable" w:semiHidden="1" w:unhideWhenUsed="1"/>
+    <w:lsdException w:name="Normal Table" w:semiHidden="1" w:unhideWhenUsed="1"/>
     <w:lsdException w:name="annotation subject" w:semiHidden="1" w:unhideWhenUsed="1"/>
     <w:lsdException w:name="No List" w:semiHidden="1" w:unhideWhenUsed="1"/>
     <w:lsdException w:name="Outline List 1" w:semiHidden="1" w:unhideWhenUsed="1"/>
@@ -2943,8 +2975,10 @@
     <w:lsdException w:name="Table Elegant" w:semiHidden="1" w:unhideWhenUsed="1"/>
     <w:lsdException w:name="Table Professional" w:semiHidden="1" w:unhideWhenUsed="1"/>
     <w:lsdException w:name="Table Subtle 1" w:semiHidden="1" w:unhideWhenUsed="1"/>
+    <w:lsdException w:name="Table Subtle 2" w:semiHidden="1" w:unhideWhenUsed="1"/>
     <w:lsdException w:name="Table Web 1" w:semiHidden="1" w:unhideWhenUsed="1"/>
     <w:lsdException w:name="Table Web 2" w:semiHidden="1" w:unhideWhenUsed="1"/>
+    <w:lsdException w:name="Table Web 3" w:semiHidden="1" w:unhideWhenUsed="1"/>
     <w:lsdException w:name="Balloon Text" w:semiHidden="1" w:unhideWhenUsed="1"/>
     <w:lsdException w:name="Table Grid" w:uiPriority="39"/>
     <w:lsdException w:name="Table Theme" w:semiHidden="1" w:unhideWhenUsed="1"/>
@@ -3163,10 +3197,6 @@
     <w:lsdException w:name="List Table 5 Dark Accent 6" w:uiPriority="50"/>
     <w:lsdException w:name="List Table 6 Colorful Accent 6" w:uiPriority="51"/>
     <w:lsdException w:name="List Table 7 Colorful Accent 6" w:uiPriority="52"/>
-    <w:lsdException w:name="Mention" w:semiHidden="1" w:unhideWhenUsed="1"/>
-    <w:lsdException w:name="Smart Hyperlink" w:semiHidden="1" w:unhideWhenUsed="1"/>
-    <w:lsdException w:name="Hashtag" w:semiHidden="1" w:unhideWhenUsed="1"/>
-    <w:lsdException w:name="Unresolved Mention" w:semiHidden="1" w:unhideWhenUsed="1"/>
   </w:latentStyles>
   <w:style w:type="paragraph" w:default="1" w:styleId="Normal">
     <w:name w:val="Normal"/>

</xml_diff>